<commit_message>
update presentation and note
</commit_message>
<xml_diff>
--- a/P7_4_Note_Methodologique.docx
+++ b/P7_4_Note_Methodologique.docx
@@ -35,12 +35,21 @@
           <w:lang w:val="en-US"/>
         </w:rPr>
       </w:pPr>
+      <w:proofErr w:type="spellStart"/>
       <w:r>
         <w:rPr>
           <w:color w:val="7451EB"/>
           <w:lang w:val="en-US"/>
         </w:rPr>
-        <w:t>Projet 7- Data Scientist</w:t>
+        <w:t>Projet</w:t>
+      </w:r>
+      <w:proofErr w:type="spellEnd"/>
+      <w:r>
+        <w:rPr>
+          <w:color w:val="7451EB"/>
+          <w:lang w:val="en-US"/>
+        </w:rPr>
+        <w:t xml:space="preserve"> 7- Data Scientist</w:t>
       </w:r>
     </w:p>
     <w:p>
@@ -49,11 +58,13 @@
         <w:jc w:val="center"/>
         <w:rPr>
           <w:color w:val="7451EB"/>
+          <w:lang w:val="en-US"/>
         </w:rPr>
       </w:pPr>
       <w:r>
         <w:rPr>
           <w:color w:val="7451EB"/>
+          <w:lang w:val="en-US"/>
         </w:rPr>
         <w:t>Open classroom</w:t>
       </w:r>
@@ -64,13 +75,31 @@
         <w:jc w:val="center"/>
         <w:rPr>
           <w:color w:val="7451EB"/>
+          <w:lang w:val="en-US"/>
         </w:rPr>
       </w:pPr>
       <w:r>
         <w:rPr>
           <w:color w:val="7451EB"/>
-        </w:rPr>
-        <w:t>Isabelle Ravot-Boutherre</w:t>
+          <w:lang w:val="en-US"/>
+        </w:rPr>
+        <w:t xml:space="preserve">Isabelle </w:t>
+      </w:r>
+      <w:proofErr w:type="spellStart"/>
+      <w:r>
+        <w:rPr>
+          <w:color w:val="7451EB"/>
+          <w:lang w:val="en-US"/>
+        </w:rPr>
+        <w:t>Ravot</w:t>
+      </w:r>
+      <w:proofErr w:type="spellEnd"/>
+      <w:r>
+        <w:rPr>
+          <w:color w:val="7451EB"/>
+          <w:lang w:val="en-US"/>
+        </w:rPr>
+        <w:t>-Boutherre</w:t>
       </w:r>
     </w:p>
     <w:p>
@@ -79,8 +108,25 @@
         <w:jc w:val="center"/>
         <w:rPr>
           <w:color w:val="7451EB"/>
-        </w:rPr>
-      </w:pPr>
+          <w:lang w:val="en-US"/>
+        </w:rPr>
+      </w:pPr>
+      <w:r>
+        <w:rPr>
+          <w:color w:val="7451EB"/>
+          <w:lang w:val="en-US"/>
+        </w:rPr>
+        <w:t xml:space="preserve">code: </w:t>
+      </w:r>
+      <w:hyperlink r:id="rId6" w:history="1">
+        <w:r>
+          <w:rPr>
+            <w:rStyle w:val="Lienhypertexte"/>
+            <w:lang w:val="en-US"/>
+          </w:rPr>
+          <w:t>https://github.com/IsabelleRB1/OpenClassroom</w:t>
+        </w:r>
+      </w:hyperlink>
     </w:p>
     <w:p>
       <w:pPr>
@@ -88,8 +134,16 @@
         <w:jc w:val="center"/>
         <w:rPr>
           <w:color w:val="7451EB"/>
-        </w:rPr>
-      </w:pPr>
+          <w:lang w:val="en-US"/>
+        </w:rPr>
+      </w:pPr>
+      <w:r>
+        <w:rPr>
+          <w:color w:val="7451EB"/>
+          <w:lang w:val="en-US"/>
+        </w:rPr>
+        <w:t>dashboard: https://creditdashboard.herokuapp.com/</w:t>
+      </w:r>
     </w:p>
     <w:p>
       <w:pPr>
@@ -97,6 +151,17 @@
         <w:jc w:val="center"/>
         <w:rPr>
           <w:color w:val="7451EB"/>
+          <w:lang w:val="en-US"/>
+        </w:rPr>
+      </w:pPr>
+    </w:p>
+    <w:p>
+      <w:pPr>
+        <w:spacing w:after="0" w:line="360" w:lineRule="auto"/>
+        <w:jc w:val="center"/>
+        <w:rPr>
+          <w:color w:val="7451EB"/>
+          <w:lang w:val="en-US"/>
         </w:rPr>
       </w:pPr>
       <w:r>
@@ -130,7 +195,7 @@
                     </pic:cNvPicPr>
                   </pic:nvPicPr>
                   <pic:blipFill>
-                    <a:blip r:embed="rId6">
+                    <a:blip r:embed="rId7">
                       <a:extLst>
                         <a:ext uri="{28A0092B-C50C-407E-A947-70E740481C1C}">
                           <a14:useLocalDpi xmlns:a14="http://schemas.microsoft.com/office/drawing/2010/main" val="0"/>
@@ -169,11 +234,13 @@
       <w:pPr>
         <w:rPr>
           <w:color w:val="7451EB"/>
+          <w:lang w:val="en-US"/>
         </w:rPr>
       </w:pPr>
       <w:r>
         <w:rPr>
           <w:color w:val="7451EB"/>
+          <w:lang w:val="en-US"/>
         </w:rPr>
         <w:br w:type="page"/>
       </w:r>
@@ -1128,7 +1195,21 @@
         <w:rPr>
           <w:lang w:val="en-US"/>
         </w:rPr>
-        <w:t xml:space="preserve">The objective of this project is to develop a scoring model for the company “Prêt à depenser” </w:t>
+        <w:t xml:space="preserve">The objective of this project is to develop a scoring model for the company “Prêt à </w:t>
+      </w:r>
+      <w:proofErr w:type="spellStart"/>
+      <w:r>
+        <w:rPr>
+          <w:lang w:val="en-US"/>
+        </w:rPr>
+        <w:t>depenser</w:t>
+      </w:r>
+      <w:proofErr w:type="spellEnd"/>
+      <w:r>
+        <w:rPr>
+          <w:lang w:val="en-US"/>
+        </w:rPr>
+        <w:t xml:space="preserve">” </w:t>
       </w:r>
       <w:proofErr w:type="gramStart"/>
       <w:r>
@@ -1220,7 +1301,21 @@
         <w:rPr>
           <w:lang w:val="en-US"/>
         </w:rPr>
-        <w:t xml:space="preserve">Prêt à depenser” wants to present </w:t>
+        <w:t xml:space="preserve">Prêt à </w:t>
+      </w:r>
+      <w:proofErr w:type="spellStart"/>
+      <w:r>
+        <w:rPr>
+          <w:lang w:val="en-US"/>
+        </w:rPr>
+        <w:t>depenser</w:t>
+      </w:r>
+      <w:proofErr w:type="spellEnd"/>
+      <w:r>
+        <w:rPr>
+          <w:lang w:val="en-US"/>
+        </w:rPr>
+        <w:t xml:space="preserve">” wants to present </w:t>
       </w:r>
       <w:r>
         <w:rPr>
@@ -1376,7 +1471,21 @@
         <w:rPr>
           <w:lang w:val="en-US"/>
         </w:rPr>
-        <w:t>To implement this model, “Prêt à dépenser” has at disposal historical loans applications data</w:t>
+        <w:t xml:space="preserve">To implement this model, “Prêt à </w:t>
+      </w:r>
+      <w:proofErr w:type="spellStart"/>
+      <w:r>
+        <w:rPr>
+          <w:lang w:val="en-US"/>
+        </w:rPr>
+        <w:t>dépenser</w:t>
+      </w:r>
+      <w:proofErr w:type="spellEnd"/>
+      <w:r>
+        <w:rPr>
+          <w:lang w:val="en-US"/>
+        </w:rPr>
+        <w:t>” has at disposal historical loans applications data</w:t>
       </w:r>
       <w:r>
         <w:rPr>
@@ -1445,7 +1554,7 @@
                     </pic:cNvPicPr>
                   </pic:nvPicPr>
                   <pic:blipFill>
-                    <a:blip r:embed="rId7">
+                    <a:blip r:embed="rId8">
                       <a:extLst>
                         <a:ext uri="{28A0092B-C50C-407E-A947-70E740481C1C}">
                           <a14:useLocalDpi xmlns:a14="http://schemas.microsoft.com/office/drawing/2010/main" val="0"/>
@@ -1889,7 +1998,7 @@
         </w:rPr>
         <w:t xml:space="preserve">: </w:t>
       </w:r>
-      <w:hyperlink r:id="rId8" w:tgtFrame="_blank" w:history="1">
+      <w:hyperlink r:id="rId9" w:tgtFrame="_blank" w:history="1">
         <w:r>
           <w:rPr>
             <w:rStyle w:val="Lienhypertexte"/>
@@ -1956,7 +2065,21 @@
         <w:rPr>
           <w:lang w:val="en-US"/>
         </w:rPr>
-        <w:t xml:space="preserve"> application_train table which contains information about 307’511 loans</w:t>
+        <w:t xml:space="preserve"> </w:t>
+      </w:r>
+      <w:proofErr w:type="spellStart"/>
+      <w:r>
+        <w:rPr>
+          <w:lang w:val="en-US"/>
+        </w:rPr>
+        <w:t>application_train</w:t>
+      </w:r>
+      <w:proofErr w:type="spellEnd"/>
+      <w:r>
+        <w:rPr>
+          <w:lang w:val="en-US"/>
+        </w:rPr>
+        <w:t xml:space="preserve"> table which contains information about 307’511 loans</w:t>
       </w:r>
       <w:r>
         <w:rPr>
@@ -1974,7 +2097,35 @@
         <w:rPr>
           <w:lang w:val="en-US"/>
         </w:rPr>
-        <w:t xml:space="preserve">. Those features provide information about the loan (for e.g credit amount of the loant, loan annuity, contract type) and about the loan applicant (for e.g. Age, education type, Family status, Housing </w:t>
+        <w:t xml:space="preserve">. Those features provide information about the loan (for </w:t>
+      </w:r>
+      <w:proofErr w:type="spellStart"/>
+      <w:r>
+        <w:rPr>
+          <w:lang w:val="en-US"/>
+        </w:rPr>
+        <w:t>e.g</w:t>
+      </w:r>
+      <w:proofErr w:type="spellEnd"/>
+      <w:r>
+        <w:rPr>
+          <w:lang w:val="en-US"/>
+        </w:rPr>
+        <w:t xml:space="preserve"> credit amount of the </w:t>
+      </w:r>
+      <w:proofErr w:type="spellStart"/>
+      <w:r>
+        <w:rPr>
+          <w:lang w:val="en-US"/>
+        </w:rPr>
+        <w:t>loant</w:t>
+      </w:r>
+      <w:proofErr w:type="spellEnd"/>
+      <w:r>
+        <w:rPr>
+          <w:lang w:val="en-US"/>
+        </w:rPr>
+        <w:t xml:space="preserve">, loan annuity, contract type) and about the loan applicant (for e.g. Age, education type, Family status, Housing </w:t>
       </w:r>
       <w:proofErr w:type="gramStart"/>
       <w:r>
@@ -2132,7 +2283,7 @@
                     </pic:cNvPicPr>
                   </pic:nvPicPr>
                   <pic:blipFill rotWithShape="1">
-                    <a:blip r:embed="rId9">
+                    <a:blip r:embed="rId10">
                       <a:extLst>
                         <a:ext uri="{28A0092B-C50C-407E-A947-70E740481C1C}">
                           <a14:useLocalDpi xmlns:a14="http://schemas.microsoft.com/office/drawing/2010/main" val="0"/>
@@ -2508,7 +2659,35 @@
         <w:rPr>
           <w:lang w:val="en-US" w:eastAsia="fr-FR"/>
         </w:rPr>
-        <w:t>We selected the Light Gadient Boosting Machine (LightGBM) algorithm</w:t>
+        <w:t xml:space="preserve">We selected the Light </w:t>
+      </w:r>
+      <w:proofErr w:type="spellStart"/>
+      <w:r>
+        <w:rPr>
+          <w:lang w:val="en-US" w:eastAsia="fr-FR"/>
+        </w:rPr>
+        <w:t>Gadient</w:t>
+      </w:r>
+      <w:proofErr w:type="spellEnd"/>
+      <w:r>
+        <w:rPr>
+          <w:lang w:val="en-US" w:eastAsia="fr-FR"/>
+        </w:rPr>
+        <w:t xml:space="preserve"> Boosting Machine (</w:t>
+      </w:r>
+      <w:proofErr w:type="spellStart"/>
+      <w:r>
+        <w:rPr>
+          <w:lang w:val="en-US" w:eastAsia="fr-FR"/>
+        </w:rPr>
+        <w:t>LightGBM</w:t>
+      </w:r>
+      <w:proofErr w:type="spellEnd"/>
+      <w:r>
+        <w:rPr>
+          <w:lang w:val="en-US" w:eastAsia="fr-FR"/>
+        </w:rPr>
+        <w:t>) algorithm</w:t>
       </w:r>
       <w:r>
         <w:rPr>
@@ -2613,12 +2792,20 @@
         </w:rPr>
         <w:t xml:space="preserve">The </w:t>
       </w:r>
+      <w:proofErr w:type="spellStart"/>
       <w:proofErr w:type="gramStart"/>
       <w:r>
         <w:rPr>
           <w:lang w:val="en-US" w:eastAsia="fr-FR"/>
         </w:rPr>
-        <w:t>lightGBM  model</w:t>
+        <w:t>lightGBM</w:t>
+      </w:r>
+      <w:proofErr w:type="spellEnd"/>
+      <w:r>
+        <w:rPr>
+          <w:lang w:val="en-US" w:eastAsia="fr-FR"/>
+        </w:rPr>
+        <w:t xml:space="preserve">  model</w:t>
       </w:r>
       <w:proofErr w:type="gramEnd"/>
       <w:r>
@@ -2706,27 +2893,7 @@
                                 <w:kern w:val="24"/>
                                 <w:lang w:val="en-GB"/>
                               </w:rPr>
-                              <w:t>&lt;</w:t>
-                            </w:r>
-                            <w:proofErr w:type="gramStart"/>
-                            <w:r>
-                              <w:rPr>
-                                <w:rFonts w:hAnsi="Calibri"/>
-                                <w:color w:val="000000" w:themeColor="text1"/>
-                                <w:kern w:val="24"/>
-                                <w:lang w:val="en-GB"/>
-                              </w:rPr>
-                              <w:t>Threshold  →</w:t>
-                            </w:r>
-                            <w:proofErr w:type="gramEnd"/>
-                            <w:r>
-                              <w:rPr>
-                                <w:rFonts w:hAnsi="Calibri"/>
-                                <w:color w:val="000000" w:themeColor="text1"/>
-                                <w:kern w:val="24"/>
-                                <w:lang w:val="en-GB"/>
-                              </w:rPr>
-                              <w:t xml:space="preserve"> 0 (</w:t>
+                              <w:t>&lt;Threshold  → 0 (</w:t>
                             </w:r>
                             <w:r>
                               <w:rPr>
@@ -3181,7 +3348,7 @@
                     <pic:cNvPicPr/>
                   </pic:nvPicPr>
                   <pic:blipFill>
-                    <a:blip r:embed="rId10">
+                    <a:blip r:embed="rId11">
                       <a:extLst>
                         <a:ext uri="{28A0092B-C50C-407E-A947-70E740481C1C}">
                           <a14:useLocalDpi xmlns:a14="http://schemas.microsoft.com/office/drawing/2010/main" val="0"/>
@@ -3288,11 +3455,19 @@
           <w:lang w:val="en-US"/>
         </w:rPr>
       </w:pPr>
-      <w:r>
-        <w:rPr>
-          <w:lang w:val="en-US"/>
-        </w:rPr>
-        <w:t>Logloss highly penalizes</w:t>
+      <w:proofErr w:type="spellStart"/>
+      <w:r>
+        <w:rPr>
+          <w:lang w:val="en-US"/>
+        </w:rPr>
+        <w:t>Logloss</w:t>
+      </w:r>
+      <w:proofErr w:type="spellEnd"/>
+      <w:r>
+        <w:rPr>
+          <w:lang w:val="en-US"/>
+        </w:rPr>
+        <w:t xml:space="preserve"> highly penalizes</w:t>
       </w:r>
       <w:r>
         <w:rPr>
@@ -3457,7 +3632,21 @@
         <w:rPr>
           <w:lang w:val="en-US" w:eastAsia="fr-FR"/>
         </w:rPr>
-        <w:t xml:space="preserve"> “Prêt à dépenser”</w:t>
+        <w:t xml:space="preserve"> “Prêt à </w:t>
+      </w:r>
+      <w:proofErr w:type="spellStart"/>
+      <w:r>
+        <w:rPr>
+          <w:lang w:val="en-US" w:eastAsia="fr-FR"/>
+        </w:rPr>
+        <w:t>dépenser</w:t>
+      </w:r>
+      <w:proofErr w:type="spellEnd"/>
+      <w:r>
+        <w:rPr>
+          <w:lang w:val="en-US" w:eastAsia="fr-FR"/>
+        </w:rPr>
+        <w:t>”</w:t>
       </w:r>
       <w:r>
         <w:rPr>
@@ -3763,7 +3952,7 @@
                     </pic:cNvPicPr>
                   </pic:nvPicPr>
                   <pic:blipFill>
-                    <a:blip r:embed="rId11">
+                    <a:blip r:embed="rId12">
                       <a:extLst>
                         <a:ext uri="{28A0092B-C50C-407E-A947-70E740481C1C}">
                           <a14:useLocalDpi xmlns:a14="http://schemas.microsoft.com/office/drawing/2010/main" val="0"/>
@@ -4791,17 +4980,67 @@
         </w:rPr>
         <w:t xml:space="preserve">hyperparameters. </w:t>
       </w:r>
-      <w:r>
-        <w:rPr>
-          <w:lang w:val="en-US"/>
-        </w:rPr>
-        <w:t>LightGBM has several hyperparameters that can be tuned</w:t>
-      </w:r>
-      <w:r>
-        <w:rPr>
-          <w:lang w:val="en-US"/>
-        </w:rPr>
-        <w:t xml:space="preserve"> (n_estimators, learning_rate, max_depth…). In our case, we must also tune the threshold </w:t>
+      <w:proofErr w:type="spellStart"/>
+      <w:r>
+        <w:rPr>
+          <w:lang w:val="en-US"/>
+        </w:rPr>
+        <w:t>LightGBM</w:t>
+      </w:r>
+      <w:proofErr w:type="spellEnd"/>
+      <w:r>
+        <w:rPr>
+          <w:lang w:val="en-US"/>
+        </w:rPr>
+        <w:t xml:space="preserve"> has several hyperparameters that can be tuned</w:t>
+      </w:r>
+      <w:r>
+        <w:rPr>
+          <w:lang w:val="en-US"/>
+        </w:rPr>
+        <w:t xml:space="preserve"> (</w:t>
+      </w:r>
+      <w:proofErr w:type="spellStart"/>
+      <w:r>
+        <w:rPr>
+          <w:lang w:val="en-US"/>
+        </w:rPr>
+        <w:t>n_estimators</w:t>
+      </w:r>
+      <w:proofErr w:type="spellEnd"/>
+      <w:r>
+        <w:rPr>
+          <w:lang w:val="en-US"/>
+        </w:rPr>
+        <w:t xml:space="preserve">, </w:t>
+      </w:r>
+      <w:proofErr w:type="spellStart"/>
+      <w:r>
+        <w:rPr>
+          <w:lang w:val="en-US"/>
+        </w:rPr>
+        <w:t>learning_rate</w:t>
+      </w:r>
+      <w:proofErr w:type="spellEnd"/>
+      <w:r>
+        <w:rPr>
+          <w:lang w:val="en-US"/>
+        </w:rPr>
+        <w:t xml:space="preserve">, </w:t>
+      </w:r>
+      <w:proofErr w:type="spellStart"/>
+      <w:r>
+        <w:rPr>
+          <w:lang w:val="en-US"/>
+        </w:rPr>
+        <w:t>max_depth</w:t>
+      </w:r>
+      <w:proofErr w:type="spellEnd"/>
+      <w:r>
+        <w:rPr>
+          <w:lang w:val="en-US"/>
+        </w:rPr>
+        <w:t xml:space="preserve">…). In our case, we must also tune the threshold </w:t>
       </w:r>
       <w:r>
         <w:rPr>
@@ -4892,7 +5131,7 @@
                     </pic:cNvPicPr>
                   </pic:nvPicPr>
                   <pic:blipFill>
-                    <a:blip r:embed="rId12">
+                    <a:blip r:embed="rId13">
                       <a:extLst>
                         <a:ext uri="{28A0092B-C50C-407E-A947-70E740481C1C}">
                           <a14:useLocalDpi xmlns:a14="http://schemas.microsoft.com/office/drawing/2010/main" val="0"/>
@@ -5044,12 +5283,43 @@
         <w:rPr>
           <w:lang w:val="en-US"/>
         </w:rPr>
-        <w:t xml:space="preserve"> of this project is also to allow sales representatives to explain why a loan has been granted or not. The lightGBM algorithm provides an output called “feature importances”. For each feature, a score is calculated that represents how relevant is the features towards the prediction.</w:t>
+        <w:t xml:space="preserve"> of this project is also to allow sales representatives to explain why a loan has been granted or not. The </w:t>
+      </w:r>
+      <w:proofErr w:type="spellStart"/>
+      <w:r>
+        <w:rPr>
+          <w:lang w:val="en-US"/>
+        </w:rPr>
+        <w:t>lightGBM</w:t>
+      </w:r>
+      <w:proofErr w:type="spellEnd"/>
+      <w:r>
+        <w:rPr>
+          <w:lang w:val="en-US"/>
+        </w:rPr>
+        <w:t xml:space="preserve"> algorithm provides an output called “feature </w:t>
+      </w:r>
+      <w:proofErr w:type="spellStart"/>
+      <w:r>
+        <w:rPr>
+          <w:lang w:val="en-US"/>
+        </w:rPr>
+        <w:t>importances</w:t>
+      </w:r>
+      <w:proofErr w:type="spellEnd"/>
+      <w:r>
+        <w:rPr>
+          <w:lang w:val="en-US"/>
+        </w:rPr>
+        <w:t>”. For each feature, a score is calculated that represents how relevant is the features towards the prediction.</w:t>
       </w:r>
     </w:p>
     <w:p>
       <w:pPr>
         <w:keepNext/>
+        <w:rPr>
+          <w:lang w:val="en-US"/>
+        </w:rPr>
       </w:pPr>
       <w:r>
         <w:rPr>
@@ -5057,10 +5327,10 @@
           <w:lang w:val="en-US"/>
         </w:rPr>
         <w:drawing>
-          <wp:inline distT="0" distB="0" distL="0" distR="0" wp14:anchorId="74C319BC" wp14:editId="04956096">
-            <wp:extent cx="5572125" cy="2758440"/>
-            <wp:effectExtent l="0" t="0" r="9525" b="3810"/>
-            <wp:docPr id="37" name="Image 37"/>
+          <wp:inline distT="0" distB="0" distL="0" distR="0" wp14:anchorId="30410791" wp14:editId="7FB17488">
+            <wp:extent cx="5648325" cy="2961927"/>
+            <wp:effectExtent l="0" t="0" r="0" b="0"/>
+            <wp:docPr id="3" name="Image 3"/>
             <wp:cNvGraphicFramePr>
               <a:graphicFrameLocks xmlns:a="http://schemas.openxmlformats.org/drawingml/2006/main" noChangeAspect="1"/>
             </wp:cNvGraphicFramePr>
@@ -5068,39 +5338,33 @@
               <a:graphicData uri="http://schemas.openxmlformats.org/drawingml/2006/picture">
                 <pic:pic xmlns:pic="http://schemas.openxmlformats.org/drawingml/2006/picture">
                   <pic:nvPicPr>
-                    <pic:cNvPr id="0" name="Picture 7"/>
+                    <pic:cNvPr id="0" name="Picture 2"/>
                     <pic:cNvPicPr>
                       <a:picLocks noChangeAspect="1" noChangeArrowheads="1"/>
                     </pic:cNvPicPr>
                   </pic:nvPicPr>
-                  <pic:blipFill rotWithShape="1">
-                    <a:blip r:embed="rId13">
+                  <pic:blipFill>
+                    <a:blip r:embed="rId14">
                       <a:extLst>
                         <a:ext uri="{28A0092B-C50C-407E-A947-70E740481C1C}">
                           <a14:useLocalDpi xmlns:a14="http://schemas.microsoft.com/office/drawing/2010/main" val="0"/>
                         </a:ext>
                       </a:extLst>
                     </a:blip>
-                    <a:srcRect t="5545"/>
-                    <a:stretch/>
+                    <a:srcRect/>
+                    <a:stretch>
+                      <a:fillRect/>
+                    </a:stretch>
                   </pic:blipFill>
                   <pic:spPr bwMode="auto">
                     <a:xfrm>
                       <a:off x="0" y="0"/>
-                      <a:ext cx="5572125" cy="2758440"/>
+                      <a:ext cx="5662322" cy="2969267"/>
                     </a:xfrm>
                     <a:prstGeom prst="rect">
                       <a:avLst/>
                     </a:prstGeom>
                     <a:noFill/>
-                    <a:ln>
-                      <a:noFill/>
-                    </a:ln>
-                    <a:extLst>
-                      <a:ext uri="{53640926-AAD7-44D8-BBD7-CCE9431645EC}">
-                        <a14:shadowObscured xmlns:a14="http://schemas.microsoft.com/office/drawing/2010/main"/>
-                      </a:ext>
-                    </a:extLst>
                   </pic:spPr>
                 </pic:pic>
               </a:graphicData>
@@ -5169,13 +5433,101 @@
         <w:rPr>
           <w:lang w:val="en-US"/>
         </w:rPr>
-        <w:t>ee that the four features we have created are among the 15 more important features.</w:t>
-      </w:r>
-      <w:r>
-        <w:rPr>
-          <w:lang w:val="en-US"/>
-        </w:rPr>
-        <w:t xml:space="preserve"> The two most important features EXT_SOURCE_3 and EST_SOURCE_2 are opaque features. Finding information about how they have been calculated would be important. </w:t>
+        <w:t xml:space="preserve">ee </w:t>
+      </w:r>
+      <w:proofErr w:type="gramStart"/>
+      <w:r>
+        <w:rPr>
+          <w:lang w:val="en-US"/>
+        </w:rPr>
+        <w:t>that th</w:t>
+      </w:r>
+      <w:r>
+        <w:rPr>
+          <w:lang w:val="en-US"/>
+        </w:rPr>
+        <w:t>ree of the four</w:t>
+      </w:r>
+      <w:r>
+        <w:rPr>
+          <w:lang w:val="en-US"/>
+        </w:rPr>
+        <w:t xml:space="preserve"> features</w:t>
+      </w:r>
+      <w:proofErr w:type="gramEnd"/>
+      <w:r>
+        <w:rPr>
+          <w:lang w:val="en-US"/>
+        </w:rPr>
+        <w:t xml:space="preserve"> we have created are among the 15 more important features.</w:t>
+      </w:r>
+      <w:r>
+        <w:rPr>
+          <w:lang w:val="en-US"/>
+        </w:rPr>
+        <w:t xml:space="preserve"> </w:t>
+      </w:r>
+      <w:r>
+        <w:rPr>
+          <w:lang w:val="en-US"/>
+        </w:rPr>
+        <w:t>Some</w:t>
+      </w:r>
+      <w:r>
+        <w:rPr>
+          <w:lang w:val="en-US"/>
+        </w:rPr>
+        <w:t xml:space="preserve"> important features</w:t>
+      </w:r>
+      <w:r>
+        <w:rPr>
+          <w:lang w:val="en-US"/>
+        </w:rPr>
+        <w:t xml:space="preserve"> such </w:t>
+      </w:r>
+      <w:proofErr w:type="gramStart"/>
+      <w:r>
+        <w:rPr>
+          <w:lang w:val="en-US"/>
+        </w:rPr>
+        <w:t xml:space="preserve">as </w:t>
+      </w:r>
+      <w:r>
+        <w:rPr>
+          <w:lang w:val="en-US"/>
+        </w:rPr>
+        <w:t xml:space="preserve"> EXT</w:t>
+      </w:r>
+      <w:proofErr w:type="gramEnd"/>
+      <w:r>
+        <w:rPr>
+          <w:lang w:val="en-US"/>
+        </w:rPr>
+        <w:t>_SOURCE_3</w:t>
+      </w:r>
+      <w:r>
+        <w:rPr>
+          <w:lang w:val="en-US"/>
+        </w:rPr>
+        <w:t>, EXT_SOURCE_1</w:t>
+      </w:r>
+      <w:r>
+        <w:rPr>
+          <w:lang w:val="en-US"/>
+        </w:rPr>
+        <w:t xml:space="preserve"> and E</w:t>
+      </w:r>
+      <w:r>
+        <w:rPr>
+          <w:lang w:val="en-US"/>
+        </w:rPr>
+        <w:t>X</w:t>
+      </w:r>
+      <w:r>
+        <w:rPr>
+          <w:lang w:val="en-US"/>
+        </w:rPr>
+        <w:t xml:space="preserve">T_SOURCE_2 are opaque. Finding information about how they have been calculated would be important. </w:t>
       </w:r>
     </w:p>
     <w:p>
@@ -5241,13 +5593,29 @@
         </w:rPr>
         <w:t xml:space="preserve">The dashboard can be visualized at the following address: </w:t>
       </w:r>
-      <w:hyperlink r:id="rId14" w:history="1">
+      <w:hyperlink r:id="rId15" w:history="1">
         <w:r>
           <w:rPr>
             <w:rStyle w:val="Lienhypertexte"/>
             <w:lang w:val="en-US"/>
           </w:rPr>
-          <w:t>P7_3_Dashboard · Streamlit (creditdashboard.herokuapp.com)</w:t>
+          <w:t xml:space="preserve">P7_3_Dashboard · </w:t>
+        </w:r>
+        <w:proofErr w:type="spellStart"/>
+        <w:r>
+          <w:rPr>
+            <w:rStyle w:val="Lienhypertexte"/>
+            <w:lang w:val="en-US"/>
+          </w:rPr>
+          <w:t>Streamlit</w:t>
+        </w:r>
+        <w:proofErr w:type="spellEnd"/>
+        <w:r>
+          <w:rPr>
+            <w:rStyle w:val="Lienhypertexte"/>
+            <w:lang w:val="en-US"/>
+          </w:rPr>
+          <w:t xml:space="preserve"> (creditdashboard.herokuapp.com)</w:t>
         </w:r>
       </w:hyperlink>
       <w:r>
@@ -5397,11 +5765,19 @@
         </w:rPr>
         <w:t xml:space="preserve"> </w:t>
       </w:r>
-      <w:r>
-        <w:rPr>
-          <w:lang w:val="en-US"/>
-        </w:rPr>
-        <w:t>Ext_sources). To better explain the decision to grant a loan or not, it would be important to obtain more information to what correspond</w:t>
+      <w:proofErr w:type="spellStart"/>
+      <w:r>
+        <w:rPr>
+          <w:lang w:val="en-US"/>
+        </w:rPr>
+        <w:t>Ext_sources</w:t>
+      </w:r>
+      <w:proofErr w:type="spellEnd"/>
+      <w:r>
+        <w:rPr>
+          <w:lang w:val="en-US"/>
+        </w:rPr>
+        <w:t>). To better explain the decision to grant a loan or not, it would be important to obtain more information to what correspond</w:t>
       </w:r>
       <w:r>
         <w:rPr>
@@ -5438,7 +5814,21 @@
         <w:rPr>
           <w:lang w:val="en-US"/>
         </w:rPr>
-        <w:t xml:space="preserve"> based on some hypothesis: Granting a loan to a customer that will default is 10 times more costy that granting a loan to a </w:t>
+        <w:t xml:space="preserve"> based on some hypothesis: Granting a loan to a customer that will default is 10 times more </w:t>
+      </w:r>
+      <w:proofErr w:type="spellStart"/>
+      <w:r>
+        <w:rPr>
+          <w:lang w:val="en-US"/>
+        </w:rPr>
+        <w:t>costy</w:t>
+      </w:r>
+      <w:proofErr w:type="spellEnd"/>
+      <w:r>
+        <w:rPr>
+          <w:lang w:val="en-US"/>
+        </w:rPr>
+        <w:t xml:space="preserve"> that granting a loan to a </w:t>
       </w:r>
       <w:proofErr w:type="gramStart"/>
       <w:r>
@@ -5476,7 +5866,35 @@
         <w:rPr>
           <w:lang w:val="en-US"/>
         </w:rPr>
-        <w:t xml:space="preserve"> to be as close as possible to reality, it would be required to work with the internal team of the company “Pret à dépenser”</w:t>
+        <w:t xml:space="preserve"> to be as close as possible to reality, it would be required to work with the internal team of the company “</w:t>
+      </w:r>
+      <w:proofErr w:type="spellStart"/>
+      <w:r>
+        <w:rPr>
+          <w:lang w:val="en-US"/>
+        </w:rPr>
+        <w:t>Pret</w:t>
+      </w:r>
+      <w:proofErr w:type="spellEnd"/>
+      <w:r>
+        <w:rPr>
+          <w:lang w:val="en-US"/>
+        </w:rPr>
+        <w:t xml:space="preserve"> à </w:t>
+      </w:r>
+      <w:proofErr w:type="spellStart"/>
+      <w:r>
+        <w:rPr>
+          <w:lang w:val="en-US"/>
+        </w:rPr>
+        <w:t>dépenser</w:t>
+      </w:r>
+      <w:proofErr w:type="spellEnd"/>
+      <w:r>
+        <w:rPr>
+          <w:lang w:val="en-US"/>
+        </w:rPr>
+        <w:t>”</w:t>
       </w:r>
     </w:p>
     <w:p>
@@ -5567,6 +5985,84 @@
         </w:rPr>
         <w:t>.</w:t>
       </w:r>
+    </w:p>
+    <w:p>
+      <w:pPr>
+        <w:rPr>
+          <w:lang w:val="en-US"/>
+        </w:rPr>
+      </w:pPr>
+      <w:r>
+        <w:rPr>
+          <w:lang w:val="en-US"/>
+        </w:rPr>
+        <w:t xml:space="preserve">The </w:t>
+      </w:r>
+      <w:r>
+        <w:rPr>
+          <w:lang w:val="en-US"/>
+        </w:rPr>
+        <w:t>code</w:t>
+      </w:r>
+      <w:r>
+        <w:rPr>
+          <w:lang w:val="en-US"/>
+        </w:rPr>
+        <w:t xml:space="preserve"> of this project can be found at the following address</w:t>
+      </w:r>
+      <w:r>
+        <w:rPr>
+          <w:lang w:val="en-US"/>
+        </w:rPr>
+        <w:t xml:space="preserve">: </w:t>
+      </w:r>
+      <w:hyperlink r:id="rId16" w:history="1">
+        <w:r>
+          <w:rPr>
+            <w:rStyle w:val="Lienhypertexte"/>
+            <w:lang w:val="en-US"/>
+          </w:rPr>
+          <w:t>https://github.com/IsabelleRB1/OpenClassroom</w:t>
+        </w:r>
+      </w:hyperlink>
+    </w:p>
+    <w:p>
+      <w:pPr>
+        <w:rPr>
+          <w:lang w:val="en-US"/>
+        </w:rPr>
+      </w:pPr>
+      <w:r>
+        <w:rPr>
+          <w:lang w:val="en-US"/>
+        </w:rPr>
+        <w:t xml:space="preserve">The </w:t>
+      </w:r>
+      <w:r>
+        <w:rPr>
+          <w:lang w:val="en-US"/>
+        </w:rPr>
+        <w:t>dashboard</w:t>
+      </w:r>
+      <w:r>
+        <w:rPr>
+          <w:lang w:val="en-US"/>
+        </w:rPr>
+        <w:t xml:space="preserve"> can be visualized at the following address</w:t>
+      </w:r>
+      <w:r>
+        <w:rPr>
+          <w:lang w:val="en-US"/>
+        </w:rPr>
+        <w:t>: https://creditdashboard.herokuapp.com/</w:t>
+      </w:r>
+    </w:p>
+    <w:p>
+      <w:pPr>
+        <w:rPr>
+          <w:lang w:val="en-US"/>
+        </w:rPr>
+      </w:pPr>
     </w:p>
     <w:sectPr>
       <w:pgSz w:w="11906" w:h="16838"/>
@@ -6707,6 +7203,18 @@
       <w:spacing w:after="100"/>
     </w:pPr>
   </w:style>
+  <w:style w:type="character" w:styleId="Mentionnonrsolue">
+    <w:name w:val="Unresolved Mention"/>
+    <w:basedOn w:val="Policepardfaut"/>
+    <w:uiPriority w:val="99"/>
+    <w:semiHidden/>
+    <w:unhideWhenUsed/>
+    <w:rsid w:val="00EB5883"/>
+    <w:rPr>
+      <w:color w:val="605E5C"/>
+      <w:shd w:val="clear" w:color="auto" w:fill="E1DFDD"/>
+    </w:rPr>
+  </w:style>
 </w:styles>
 </file>
 

</xml_diff>